<commit_message>
added a chart into final doc
</commit_message>
<xml_diff>
--- a/Documents/ETL_Project_FinalReport.docx
+++ b/Documents/ETL_Project_FinalReport.docx
@@ -17,15 +17,13 @@
           </w:rPrChange>
         </w:rPr>
       </w:pPr>
-      <w:bookmarkStart w:id="3" w:name="_GoBack"/>
-      <w:bookmarkEnd w:id="3"/>
-      <w:del w:id="4" w:author="Martin Hrbac" w:date="2019-09-11T20:56:00Z">
+      <w:del w:id="3" w:author="Martin Hrbac" w:date="2019-09-11T20:56:00Z">
         <w:r>
           <w:rPr>
             <w:rFonts w:asciiTheme="minorHAnsi" w:eastAsia="Cambria" w:hAnsiTheme="minorHAnsi" w:cstheme="minorHAnsi"/>
             <w:color w:val="17365D"/>
             <w:sz w:val="72"/>
-            <w:rPrChange w:id="5" w:author="Martin Hrbac" w:date="2019-09-11T20:56:00Z">
+            <w:rPrChange w:id="4" w:author="Martin Hrbac" w:date="2019-09-11T20:56:00Z">
               <w:rPr>
                 <w:rFonts w:ascii="Cambria" w:eastAsia="Cambria" w:hAnsi="Cambria" w:cs="Cambria"/>
                 <w:color w:val="17365D"/>
@@ -44,11 +42,11 @@
         <w:jc w:val="center"/>
         <w:rPr>
           <w:rFonts w:asciiTheme="minorHAnsi" w:hAnsiTheme="minorHAnsi" w:cstheme="minorHAnsi"/>
-          <w:rPrChange w:id="6" w:author="Martin Hrbac" w:date="2019-09-11T20:56:00Z">
-            <w:rPr/>
-          </w:rPrChange>
-        </w:rPr>
-        <w:pPrChange w:id="7" w:author="Martin Hrbac" w:date="2019-09-11T20:56:00Z">
+          <w:rPrChange w:id="5" w:author="Martin Hrbac" w:date="2019-09-11T20:56:00Z">
+            <w:rPr/>
+          </w:rPrChange>
+        </w:rPr>
+        <w:pPrChange w:id="6" w:author="Martin Hrbac" w:date="2019-09-11T20:56:00Z">
           <w:pPr>
             <w:spacing w:after="380" w:line="259" w:lineRule="auto"/>
             <w:ind w:left="80" w:firstLine="0"/>
@@ -56,14 +54,14 @@
           </w:pPr>
         </w:pPrChange>
       </w:pPr>
-      <w:del w:id="8" w:author="Martin Hrbac" w:date="2019-09-11T20:56:00Z">
+      <w:del w:id="7" w:author="Martin Hrbac" w:date="2019-09-11T20:56:00Z">
         <w:r>
           <w:rPr>
             <w:rFonts w:asciiTheme="minorHAnsi" w:hAnsiTheme="minorHAnsi" w:cstheme="minorHAnsi"/>
             <w:b/>
             <w:i/>
             <w:sz w:val="36"/>
-            <w:rPrChange w:id="9" w:author="Martin Hrbac" w:date="2019-09-11T20:56:00Z">
+            <w:rPrChange w:id="8" w:author="Martin Hrbac" w:date="2019-09-11T20:56:00Z">
               <w:rPr>
                 <w:b/>
                 <w:i/>
@@ -82,7 +80,7 @@
         <w:jc w:val="center"/>
         <w:rPr>
           <w:rFonts w:asciiTheme="minorHAnsi" w:hAnsiTheme="minorHAnsi" w:cstheme="minorHAnsi"/>
-          <w:rPrChange w:id="10" w:author="Martin Hrbac" w:date="2019-09-11T20:56:00Z">
+          <w:rPrChange w:id="9" w:author="Martin Hrbac" w:date="2019-09-11T20:56:00Z">
             <w:rPr/>
           </w:rPrChange>
         </w:rPr>
@@ -92,7 +90,7 @@
           <w:rFonts w:asciiTheme="minorHAnsi" w:eastAsia="Cambria" w:hAnsiTheme="minorHAnsi" w:cstheme="minorHAnsi"/>
           <w:color w:val="17365D"/>
           <w:sz w:val="52"/>
-          <w:rPrChange w:id="11" w:author="Martin Hrbac" w:date="2019-09-11T20:56:00Z">
+          <w:rPrChange w:id="10" w:author="Martin Hrbac" w:date="2019-09-11T20:56:00Z">
             <w:rPr>
               <w:rFonts w:ascii="Cambria" w:eastAsia="Cambria" w:hAnsi="Cambria" w:cs="Cambria"/>
               <w:color w:val="17365D"/>
@@ -100,15 +98,40 @@
             </w:rPr>
           </w:rPrChange>
         </w:rPr>
-        <w:t xml:space="preserve">Best State to Open </w:t>
-      </w:r>
-      <w:del w:id="12" w:author="Martin Hrbac" w:date="2019-09-11T20:52:00Z">
+        <w:t>Best State</w:t>
+      </w:r>
+      <w:ins w:id="11" w:author="Martin Hrbac" w:date="2019-09-11T21:33:00Z">
         <w:r>
           <w:rPr>
             <w:rFonts w:asciiTheme="minorHAnsi" w:eastAsia="Cambria" w:hAnsiTheme="minorHAnsi" w:cstheme="minorHAnsi"/>
             <w:color w:val="17365D"/>
             <w:sz w:val="52"/>
-            <w:rPrChange w:id="13" w:author="Martin Hrbac" w:date="2019-09-11T20:56:00Z">
+          </w:rPr>
+          <w:t>s</w:t>
+        </w:r>
+      </w:ins>
+      <w:r>
+        <w:rPr>
+          <w:rFonts w:asciiTheme="minorHAnsi" w:eastAsia="Cambria" w:hAnsiTheme="minorHAnsi" w:cstheme="minorHAnsi"/>
+          <w:color w:val="17365D"/>
+          <w:sz w:val="52"/>
+          <w:rPrChange w:id="12" w:author="Martin Hrbac" w:date="2019-09-11T20:56:00Z">
+            <w:rPr>
+              <w:rFonts w:ascii="Cambria" w:eastAsia="Cambria" w:hAnsi="Cambria" w:cs="Cambria"/>
+              <w:color w:val="17365D"/>
+              <w:sz w:val="52"/>
+            </w:rPr>
+          </w:rPrChange>
+        </w:rPr>
+        <w:t xml:space="preserve"> to Open </w:t>
+      </w:r>
+      <w:del w:id="13" w:author="Martin Hrbac" w:date="2019-09-11T20:52:00Z">
+        <w:r>
+          <w:rPr>
+            <w:rFonts w:asciiTheme="minorHAnsi" w:eastAsia="Cambria" w:hAnsiTheme="minorHAnsi" w:cstheme="minorHAnsi"/>
+            <w:color w:val="17365D"/>
+            <w:sz w:val="52"/>
+            <w:rPrChange w:id="14" w:author="Martin Hrbac" w:date="2019-09-11T20:56:00Z">
               <w:rPr>
                 <w:rFonts w:ascii="Cambria" w:eastAsia="Cambria" w:hAnsi="Cambria" w:cs="Cambria"/>
                 <w:color w:val="17365D"/>
@@ -124,7 +147,7 @@
           <w:rFonts w:asciiTheme="minorHAnsi" w:eastAsia="Cambria" w:hAnsiTheme="minorHAnsi" w:cstheme="minorHAnsi"/>
           <w:color w:val="17365D"/>
           <w:sz w:val="52"/>
-          <w:rPrChange w:id="14" w:author="Martin Hrbac" w:date="2019-09-11T20:56:00Z">
+          <w:rPrChange w:id="15" w:author="Martin Hrbac" w:date="2019-09-11T20:56:00Z">
             <w:rPr>
               <w:rFonts w:ascii="Cambria" w:eastAsia="Cambria" w:hAnsi="Cambria" w:cs="Cambria"/>
               <w:color w:val="17365D"/>
@@ -134,13 +157,13 @@
         </w:rPr>
         <w:t>Restaurant</w:t>
       </w:r>
-      <w:ins w:id="15" w:author="Martin Hrbac" w:date="2019-09-11T20:54:00Z">
+      <w:ins w:id="16" w:author="Martin Hrbac" w:date="2019-09-11T20:54:00Z">
         <w:r>
           <w:rPr>
             <w:rFonts w:asciiTheme="minorHAnsi" w:eastAsia="Cambria" w:hAnsiTheme="minorHAnsi" w:cstheme="minorHAnsi"/>
             <w:color w:val="17365D"/>
             <w:sz w:val="52"/>
-            <w:rPrChange w:id="16" w:author="Martin Hrbac" w:date="2019-09-11T20:56:00Z">
+            <w:rPrChange w:id="17" w:author="Martin Hrbac" w:date="2019-09-11T20:56:00Z">
               <w:rPr>
                 <w:rFonts w:ascii="Cambria" w:eastAsia="Cambria" w:hAnsi="Cambria" w:cs="Cambria"/>
                 <w:color w:val="17365D"/>
@@ -156,7 +179,7 @@
           <w:rFonts w:asciiTheme="minorHAnsi" w:eastAsia="Cambria" w:hAnsiTheme="minorHAnsi" w:cstheme="minorHAnsi"/>
           <w:color w:val="17365D"/>
           <w:sz w:val="52"/>
-          <w:rPrChange w:id="17" w:author="Martin Hrbac" w:date="2019-09-11T20:56:00Z">
+          <w:rPrChange w:id="18" w:author="Martin Hrbac" w:date="2019-09-11T20:56:00Z">
             <w:rPr>
               <w:rFonts w:ascii="Cambria" w:eastAsia="Cambria" w:hAnsi="Cambria" w:cs="Cambria"/>
               <w:color w:val="17365D"/>
@@ -166,13 +189,13 @@
         </w:rPr>
         <w:t xml:space="preserve"> </w:t>
       </w:r>
-      <w:del w:id="18" w:author="Martin Hrbac" w:date="2019-09-11T20:53:00Z">
+      <w:del w:id="19" w:author="Martin Hrbac" w:date="2019-09-11T20:53:00Z">
         <w:r>
           <w:rPr>
             <w:rFonts w:asciiTheme="minorHAnsi" w:eastAsia="Cambria" w:hAnsiTheme="minorHAnsi" w:cstheme="minorHAnsi"/>
             <w:color w:val="17365D"/>
             <w:sz w:val="52"/>
-            <w:rPrChange w:id="19" w:author="Martin Hrbac" w:date="2019-09-11T20:56:00Z">
+            <w:rPrChange w:id="20" w:author="Martin Hrbac" w:date="2019-09-11T20:56:00Z">
               <w:rPr>
                 <w:rFonts w:ascii="Cambria" w:eastAsia="Cambria" w:hAnsi="Cambria" w:cs="Cambria"/>
                 <w:color w:val="17365D"/>
@@ -189,11 +212,11 @@
         <w:spacing w:after="220" w:line="259" w:lineRule="auto"/>
         <w:ind w:left="0" w:firstLine="0"/>
         <w:rPr>
-          <w:ins w:id="20" w:author="Martin Hrbac" w:date="2019-09-11T20:53:00Z"/>
-          <w:rFonts w:asciiTheme="minorHAnsi" w:hAnsiTheme="minorHAnsi" w:cstheme="minorHAnsi"/>
-          <w:rPrChange w:id="21" w:author="Martin Hrbac" w:date="2019-09-11T20:56:00Z">
+          <w:ins w:id="21" w:author="Martin Hrbac" w:date="2019-09-11T20:53:00Z"/>
+          <w:rFonts w:asciiTheme="minorHAnsi" w:hAnsiTheme="minorHAnsi" w:cstheme="minorHAnsi"/>
+          <w:rPrChange w:id="22" w:author="Martin Hrbac" w:date="2019-09-11T20:56:00Z">
             <w:rPr>
-              <w:ins w:id="22" w:author="Martin Hrbac" w:date="2019-09-11T20:53:00Z"/>
+              <w:ins w:id="23" w:author="Martin Hrbac" w:date="2019-09-11T20:53:00Z"/>
             </w:rPr>
           </w:rPrChange>
         </w:rPr>
@@ -201,7 +224,7 @@
       <w:r>
         <w:rPr>
           <w:rFonts w:asciiTheme="minorHAnsi" w:hAnsiTheme="minorHAnsi" w:cstheme="minorHAnsi"/>
-          <w:rPrChange w:id="23" w:author="Martin Hrbac" w:date="2019-09-11T20:56:00Z">
+          <w:rPrChange w:id="24" w:author="Martin Hrbac" w:date="2019-09-11T20:56:00Z">
             <w:rPr/>
           </w:rPrChange>
         </w:rPr>
@@ -214,24 +237,13 @@
         <w:ind w:left="0" w:firstLine="0"/>
         <w:jc w:val="center"/>
         <w:rPr>
-          <w:ins w:id="24" w:author="Martin Hrbac" w:date="2019-09-11T20:53:00Z"/>
+          <w:ins w:id="25" w:author="Martin Hrbac" w:date="2019-09-11T21:33:00Z"/>
           <w:rFonts w:asciiTheme="minorHAnsi" w:hAnsiTheme="minorHAnsi" w:cstheme="minorHAnsi"/>
           <w:sz w:val="40"/>
           <w:szCs w:val="40"/>
-          <w:rPrChange w:id="25" w:author="Martin Hrbac" w:date="2019-09-11T20:56:00Z">
-            <w:rPr>
-              <w:ins w:id="26" w:author="Martin Hrbac" w:date="2019-09-11T20:53:00Z"/>
-            </w:rPr>
-          </w:rPrChange>
-        </w:rPr>
-        <w:pPrChange w:id="27" w:author="Martin Hrbac" w:date="2019-09-11T20:57:00Z">
-          <w:pPr>
-            <w:spacing w:after="220" w:line="259" w:lineRule="auto"/>
-            <w:ind w:left="0" w:firstLine="0"/>
-          </w:pPr>
-        </w:pPrChange>
-      </w:pPr>
-      <w:ins w:id="28" w:author="Martin Hrbac" w:date="2019-09-11T21:01:00Z">
+        </w:rPr>
+      </w:pPr>
+      <w:ins w:id="26" w:author="Martin Hrbac" w:date="2019-09-11T21:01:00Z">
         <w:r>
           <w:rPr>
             <w:rFonts w:asciiTheme="minorHAnsi" w:hAnsiTheme="minorHAnsi" w:cstheme="minorHAnsi"/>
@@ -241,20 +253,20 @@
           <w:t xml:space="preserve">Identification and </w:t>
         </w:r>
       </w:ins>
-      <w:ins w:id="29" w:author="Martin Hrbac" w:date="2019-09-11T20:54:00Z">
+      <w:ins w:id="27" w:author="Martin Hrbac" w:date="2019-09-11T20:54:00Z">
         <w:r>
           <w:rPr>
             <w:rFonts w:asciiTheme="minorHAnsi" w:hAnsiTheme="minorHAnsi" w:cstheme="minorHAnsi"/>
             <w:sz w:val="40"/>
             <w:szCs w:val="40"/>
-            <w:rPrChange w:id="30" w:author="Martin Hrbac" w:date="2019-09-11T20:56:00Z">
+            <w:rPrChange w:id="28" w:author="Martin Hrbac" w:date="2019-09-11T20:56:00Z">
               <w:rPr/>
             </w:rPrChange>
           </w:rPr>
           <w:t xml:space="preserve">Preparation </w:t>
         </w:r>
       </w:ins>
-      <w:ins w:id="31" w:author="Martin Hrbac" w:date="2019-09-11T21:01:00Z">
+      <w:ins w:id="29" w:author="Martin Hrbac" w:date="2019-09-11T21:01:00Z">
         <w:r>
           <w:rPr>
             <w:rFonts w:asciiTheme="minorHAnsi" w:hAnsiTheme="minorHAnsi" w:cstheme="minorHAnsi"/>
@@ -264,20 +276,20 @@
           <w:t xml:space="preserve">of Data </w:t>
         </w:r>
       </w:ins>
-      <w:ins w:id="32" w:author="Martin Hrbac" w:date="2019-09-11T20:54:00Z">
+      <w:ins w:id="30" w:author="Martin Hrbac" w:date="2019-09-11T20:54:00Z">
         <w:r>
           <w:rPr>
             <w:rFonts w:asciiTheme="minorHAnsi" w:hAnsiTheme="minorHAnsi" w:cstheme="minorHAnsi"/>
             <w:sz w:val="40"/>
             <w:szCs w:val="40"/>
-            <w:rPrChange w:id="33" w:author="Martin Hrbac" w:date="2019-09-11T20:56:00Z">
+            <w:rPrChange w:id="31" w:author="Martin Hrbac" w:date="2019-09-11T20:56:00Z">
               <w:rPr/>
             </w:rPrChange>
           </w:rPr>
           <w:t xml:space="preserve">for </w:t>
         </w:r>
       </w:ins>
-      <w:ins w:id="34" w:author="Martin Hrbac" w:date="2019-09-11T20:57:00Z">
+      <w:ins w:id="32" w:author="Martin Hrbac" w:date="2019-09-11T20:57:00Z">
         <w:r>
           <w:rPr>
             <w:rFonts w:asciiTheme="minorHAnsi" w:hAnsiTheme="minorHAnsi" w:cstheme="minorHAnsi"/>
@@ -287,13 +299,13 @@
           <w:t>A</w:t>
         </w:r>
       </w:ins>
-      <w:ins w:id="35" w:author="Martin Hrbac" w:date="2019-09-11T20:55:00Z">
+      <w:ins w:id="33" w:author="Martin Hrbac" w:date="2019-09-11T20:55:00Z">
         <w:r>
           <w:rPr>
             <w:rFonts w:asciiTheme="minorHAnsi" w:hAnsiTheme="minorHAnsi" w:cstheme="minorHAnsi"/>
             <w:sz w:val="40"/>
             <w:szCs w:val="40"/>
-            <w:rPrChange w:id="36" w:author="Martin Hrbac" w:date="2019-09-11T20:56:00Z">
+            <w:rPrChange w:id="34" w:author="Martin Hrbac" w:date="2019-09-11T20:56:00Z">
               <w:rPr/>
             </w:rPrChange>
           </w:rPr>
@@ -305,13 +317,32 @@
       <w:pPr>
         <w:spacing w:after="220" w:line="259" w:lineRule="auto"/>
         <w:ind w:left="0" w:firstLine="0"/>
-        <w:rPr>
-          <w:rFonts w:asciiTheme="minorHAnsi" w:hAnsiTheme="minorHAnsi" w:cstheme="minorHAnsi"/>
-          <w:rPrChange w:id="37" w:author="Martin Hrbac" w:date="2019-09-11T20:56:00Z">
-            <w:rPr/>
-          </w:rPrChange>
-        </w:rPr>
-      </w:pPr>
+        <w:jc w:val="center"/>
+        <w:rPr>
+          <w:rFonts w:asciiTheme="minorHAnsi" w:hAnsiTheme="minorHAnsi" w:cstheme="minorHAnsi"/>
+          <w:sz w:val="40"/>
+          <w:szCs w:val="40"/>
+          <w:rPrChange w:id="35" w:author="Martin Hrbac" w:date="2019-09-11T21:33:00Z">
+            <w:rPr/>
+          </w:rPrChange>
+        </w:rPr>
+        <w:pPrChange w:id="36" w:author="Martin Hrbac" w:date="2019-09-11T21:33:00Z">
+          <w:pPr>
+            <w:spacing w:after="220" w:line="259" w:lineRule="auto"/>
+            <w:ind w:left="0" w:firstLine="0"/>
+          </w:pPr>
+        </w:pPrChange>
+      </w:pPr>
+      <w:ins w:id="37" w:author="Martin Hrbac" w:date="2019-09-11T21:33:00Z">
+        <w:r>
+          <w:rPr>
+            <w:rFonts w:asciiTheme="minorHAnsi" w:hAnsiTheme="minorHAnsi" w:cstheme="minorHAnsi"/>
+            <w:sz w:val="40"/>
+            <w:szCs w:val="40"/>
+          </w:rPr>
+          <w:t>By Bootcamp Grp X</w:t>
+        </w:r>
+      </w:ins>
     </w:p>
     <w:p>
       <w:pPr>
@@ -3115,10 +3146,8 @@
         <w:spacing w:after="8"/>
         <w:ind w:left="-5"/>
         <w:rPr>
-          <w:rFonts w:asciiTheme="minorHAnsi" w:hAnsiTheme="minorHAnsi" w:cstheme="minorHAnsi"/>
-          <w:rPrChange w:id="294" w:author="Martin Hrbac" w:date="2019-09-11T20:56:00Z">
-            <w:rPr/>
-          </w:rPrChange>
+          <w:ins w:id="294" w:author="Martin Hrbac" w:date="2019-09-11T21:37:00Z"/>
+          <w:rFonts w:asciiTheme="minorHAnsi" w:hAnsiTheme="minorHAnsi" w:cstheme="minorHAnsi"/>
         </w:rPr>
       </w:pPr>
       <w:r>
@@ -3128,12 +3157,119 @@
             <w:rPr/>
           </w:rPrChange>
         </w:rPr>
-        <w:t xml:space="preserve">This section addresses the data schema and during of data retention.  Discuss the interface that will allow your Client/Users to access the data. </w:t>
-      </w:r>
-      <w:r>
-        <w:rPr>
-          <w:rFonts w:asciiTheme="minorHAnsi" w:hAnsiTheme="minorHAnsi" w:cstheme="minorHAnsi"/>
-          <w:rPrChange w:id="296" w:author="Martin Hrbac" w:date="2019-09-11T20:56:00Z">
+        <w:t>This section addresses the data schema and during of data retention.  Discuss the interface that will allow your Client/Users to acces</w:t>
+      </w:r>
+      <w:bookmarkStart w:id="296" w:name="_GoBack"/>
+      <w:bookmarkEnd w:id="296"/>
+      <w:r>
+        <w:rPr>
+          <w:rFonts w:asciiTheme="minorHAnsi" w:hAnsiTheme="minorHAnsi" w:cstheme="minorHAnsi"/>
+          <w:rPrChange w:id="297" w:author="Martin Hrbac" w:date="2019-09-11T20:56:00Z">
+            <w:rPr/>
+          </w:rPrChange>
+        </w:rPr>
+        <w:t>s the data.</w:t>
+      </w:r>
+    </w:p>
+    <w:p>
+      <w:pPr>
+        <w:spacing w:after="8"/>
+        <w:ind w:left="-5"/>
+        <w:rPr>
+          <w:ins w:id="298" w:author="Martin Hrbac" w:date="2019-09-11T21:37:00Z"/>
+          <w:rFonts w:asciiTheme="minorHAnsi" w:hAnsiTheme="minorHAnsi" w:cstheme="minorHAnsi"/>
+        </w:rPr>
+      </w:pPr>
+    </w:p>
+    <w:p>
+      <w:pPr>
+        <w:spacing w:after="8"/>
+        <w:ind w:left="-5"/>
+        <w:rPr>
+          <w:ins w:id="299" w:author="Martin Hrbac" w:date="2019-09-11T21:37:00Z"/>
+          <w:rFonts w:asciiTheme="minorHAnsi" w:hAnsiTheme="minorHAnsi" w:cstheme="minorHAnsi"/>
+        </w:rPr>
+      </w:pPr>
+    </w:p>
+    <w:p>
+      <w:pPr>
+        <w:spacing w:after="8"/>
+        <w:ind w:left="-5"/>
+        <w:rPr>
+          <w:rFonts w:asciiTheme="minorHAnsi" w:hAnsiTheme="minorHAnsi" w:cstheme="minorHAnsi"/>
+          <w:rPrChange w:id="300" w:author="Martin Hrbac" w:date="2019-09-11T20:56:00Z">
+            <w:rPr/>
+          </w:rPrChange>
+        </w:rPr>
+      </w:pPr>
+      <w:ins w:id="301" w:author="Martin Hrbac" w:date="2019-09-11T21:37:00Z">
+        <w:r>
+          <w:rPr>
+            <w:noProof/>
+          </w:rPr>
+          <w:drawing>
+            <wp:inline distT="0" distB="0" distL="0" distR="0" wp14:anchorId="100468DD" wp14:editId="2699A452">
+              <wp:extent cx="5946775" cy="2713355"/>
+              <wp:effectExtent l="0" t="0" r="0" b="0"/>
+              <wp:docPr id="1" name="Picture 1" descr="ETLprojectERdiagram.PNG"/>
+              <wp:cNvGraphicFramePr>
+                <a:graphicFrameLocks xmlns:a="http://schemas.openxmlformats.org/drawingml/2006/main" noChangeAspect="1"/>
+              </wp:cNvGraphicFramePr>
+              <a:graphic xmlns:a="http://schemas.openxmlformats.org/drawingml/2006/main">
+                <a:graphicData uri="http://schemas.openxmlformats.org/drawingml/2006/picture">
+                  <pic:pic xmlns:pic="http://schemas.openxmlformats.org/drawingml/2006/picture">
+                    <pic:nvPicPr>
+                      <pic:cNvPr id="0" name="Picture 1" descr="ETLprojectERdiagram.PNG"/>
+                      <pic:cNvPicPr>
+                        <a:picLocks noChangeAspect="1" noChangeArrowheads="1"/>
+                      </pic:cNvPicPr>
+                    </pic:nvPicPr>
+                    <pic:blipFill>
+                      <a:blip r:embed="rId7">
+                        <a:extLst>
+                          <a:ext uri="{28A0092B-C50C-407E-A947-70E740481C1C}">
+                            <a14:useLocalDpi xmlns:a14="http://schemas.microsoft.com/office/drawing/2010/main" val="0"/>
+                          </a:ext>
+                        </a:extLst>
+                      </a:blip>
+                      <a:srcRect/>
+                      <a:stretch>
+                        <a:fillRect/>
+                      </a:stretch>
+                    </pic:blipFill>
+                    <pic:spPr bwMode="auto">
+                      <a:xfrm>
+                        <a:off x="0" y="0"/>
+                        <a:ext cx="5946775" cy="2713355"/>
+                      </a:xfrm>
+                      <a:prstGeom prst="rect">
+                        <a:avLst/>
+                      </a:prstGeom>
+                      <a:noFill/>
+                      <a:ln>
+                        <a:noFill/>
+                      </a:ln>
+                    </pic:spPr>
+                  </pic:pic>
+                </a:graphicData>
+              </a:graphic>
+            </wp:inline>
+          </w:drawing>
+        </w:r>
+      </w:ins>
+      <w:r>
+        <w:rPr>
+          <w:rFonts w:asciiTheme="minorHAnsi" w:hAnsiTheme="minorHAnsi" w:cstheme="minorHAnsi"/>
+          <w:rPrChange w:id="302" w:author="Martin Hrbac" w:date="2019-09-11T20:56:00Z">
+            <w:rPr/>
+          </w:rPrChange>
+        </w:rPr>
+        <w:t xml:space="preserve"> </w:t>
+      </w:r>
+      <w:r>
+        <w:rPr>
+          <w:rFonts w:asciiTheme="minorHAnsi" w:hAnsiTheme="minorHAnsi" w:cstheme="minorHAnsi"/>
+          <w:rPrChange w:id="303" w:author="Martin Hrbac" w:date="2019-09-11T20:56:00Z">
             <w:rPr/>
           </w:rPrChange>
         </w:rPr>
@@ -3176,7 +3312,7 @@
               <w:ind w:left="30" w:firstLine="0"/>
               <w:rPr>
                 <w:rFonts w:asciiTheme="minorHAnsi" w:hAnsiTheme="minorHAnsi" w:cstheme="minorHAnsi"/>
-                <w:rPrChange w:id="297" w:author="Martin Hrbac" w:date="2019-09-11T20:56:00Z">
+                <w:rPrChange w:id="304" w:author="Martin Hrbac" w:date="2019-09-11T20:56:00Z">
                   <w:rPr/>
                 </w:rPrChange>
               </w:rPr>
@@ -3187,7 +3323,7 @@
                 <w:b/>
                 <w:color w:val="365F91"/>
                 <w:sz w:val="32"/>
-                <w:rPrChange w:id="298" w:author="Martin Hrbac" w:date="2019-09-11T20:56:00Z">
+                <w:rPrChange w:id="305" w:author="Martin Hrbac" w:date="2019-09-11T20:56:00Z">
                   <w:rPr>
                     <w:rFonts w:ascii="Cambria" w:eastAsia="Cambria" w:hAnsi="Cambria" w:cs="Cambria"/>
                     <w:b/>
@@ -3205,7 +3341,7 @@
                 <w:b/>
                 <w:color w:val="365F91"/>
                 <w:sz w:val="32"/>
-                <w:rPrChange w:id="299" w:author="Martin Hrbac" w:date="2019-09-11T20:56:00Z">
+                <w:rPrChange w:id="306" w:author="Martin Hrbac" w:date="2019-09-11T20:56:00Z">
                   <w:rPr>
                     <w:rFonts w:ascii="Arial" w:eastAsia="Arial" w:hAnsi="Arial" w:cs="Arial"/>
                     <w:b/>
@@ -3235,7 +3371,7 @@
               <w:ind w:left="0" w:firstLine="0"/>
               <w:rPr>
                 <w:rFonts w:asciiTheme="minorHAnsi" w:hAnsiTheme="minorHAnsi" w:cstheme="minorHAnsi"/>
-                <w:rPrChange w:id="300" w:author="Martin Hrbac" w:date="2019-09-11T20:56:00Z">
+                <w:rPrChange w:id="307" w:author="Martin Hrbac" w:date="2019-09-11T20:56:00Z">
                   <w:rPr/>
                 </w:rPrChange>
               </w:rPr>
@@ -3246,7 +3382,7 @@
                 <w:b/>
                 <w:color w:val="365F91"/>
                 <w:sz w:val="32"/>
-                <w:rPrChange w:id="301" w:author="Martin Hrbac" w:date="2019-09-11T20:56:00Z">
+                <w:rPrChange w:id="308" w:author="Martin Hrbac" w:date="2019-09-11T20:56:00Z">
                   <w:rPr>
                     <w:rFonts w:ascii="Cambria" w:eastAsia="Cambria" w:hAnsi="Cambria" w:cs="Cambria"/>
                     <w:b/>
@@ -3266,15 +3402,15 @@
         <w:ind w:left="-5"/>
         <w:rPr>
           <w:rFonts w:asciiTheme="minorHAnsi" w:hAnsiTheme="minorHAnsi" w:cstheme="minorHAnsi"/>
-          <w:rPrChange w:id="302" w:author="Martin Hrbac" w:date="2019-09-11T20:56:00Z">
-            <w:rPr/>
-          </w:rPrChange>
-        </w:rPr>
-      </w:pPr>
-      <w:r>
-        <w:rPr>
-          <w:rFonts w:asciiTheme="minorHAnsi" w:hAnsiTheme="minorHAnsi" w:cstheme="minorHAnsi"/>
-          <w:rPrChange w:id="303" w:author="Martin Hrbac" w:date="2019-09-11T20:56:00Z">
+          <w:rPrChange w:id="309" w:author="Martin Hrbac" w:date="2019-09-11T20:56:00Z">
+            <w:rPr/>
+          </w:rPrChange>
+        </w:rPr>
+      </w:pPr>
+      <w:r>
+        <w:rPr>
+          <w:rFonts w:asciiTheme="minorHAnsi" w:hAnsiTheme="minorHAnsi" w:cstheme="minorHAnsi"/>
+          <w:rPrChange w:id="310" w:author="Martin Hrbac" w:date="2019-09-11T20:56:00Z">
             <w:rPr/>
           </w:rPrChange>
         </w:rPr>
@@ -3287,7 +3423,7 @@
         <w:ind w:left="0" w:firstLine="0"/>
         <w:rPr>
           <w:rFonts w:asciiTheme="minorHAnsi" w:hAnsiTheme="minorHAnsi" w:cstheme="minorHAnsi"/>
-          <w:rPrChange w:id="304" w:author="Martin Hrbac" w:date="2019-09-11T20:56:00Z">
+          <w:rPrChange w:id="311" w:author="Martin Hrbac" w:date="2019-09-11T20:56:00Z">
             <w:rPr/>
           </w:rPrChange>
         </w:rPr>
@@ -3296,7 +3432,7 @@
         <w:rPr>
           <w:rFonts w:asciiTheme="minorHAnsi" w:hAnsiTheme="minorHAnsi" w:cstheme="minorHAnsi"/>
           <w:color w:val="17365D"/>
-          <w:rPrChange w:id="305" w:author="Martin Hrbac" w:date="2019-09-11T20:56:00Z">
+          <w:rPrChange w:id="312" w:author="Martin Hrbac" w:date="2019-09-11T20:56:00Z">
             <w:rPr>
               <w:color w:val="17365D"/>
             </w:rPr>
@@ -3311,7 +3447,7 @@
         <w:ind w:left="721" w:firstLine="0"/>
         <w:rPr>
           <w:rFonts w:asciiTheme="minorHAnsi" w:hAnsiTheme="minorHAnsi" w:cstheme="minorHAnsi"/>
-          <w:rPrChange w:id="306" w:author="Martin Hrbac" w:date="2019-09-11T20:56:00Z">
+          <w:rPrChange w:id="313" w:author="Martin Hrbac" w:date="2019-09-11T20:56:00Z">
             <w:rPr/>
           </w:rPrChange>
         </w:rPr>
@@ -3321,7 +3457,7 @@
           <w:rFonts w:asciiTheme="minorHAnsi" w:hAnsiTheme="minorHAnsi" w:cstheme="minorHAnsi"/>
           <w:i/>
           <w:color w:val="17365D"/>
-          <w:rPrChange w:id="307" w:author="Martin Hrbac" w:date="2019-09-11T20:56:00Z">
+          <w:rPrChange w:id="314" w:author="Martin Hrbac" w:date="2019-09-11T20:56:00Z">
             <w:rPr>
               <w:i/>
               <w:color w:val="17365D"/>
@@ -3337,15 +3473,15 @@
         <w:ind w:left="0" w:firstLine="0"/>
         <w:rPr>
           <w:rFonts w:asciiTheme="minorHAnsi" w:hAnsiTheme="minorHAnsi" w:cstheme="minorHAnsi"/>
-          <w:rPrChange w:id="308" w:author="Martin Hrbac" w:date="2019-09-11T20:56:00Z">
-            <w:rPr/>
-          </w:rPrChange>
-        </w:rPr>
-      </w:pPr>
-      <w:r>
-        <w:rPr>
-          <w:rFonts w:asciiTheme="minorHAnsi" w:hAnsiTheme="minorHAnsi" w:cstheme="minorHAnsi"/>
-          <w:rPrChange w:id="309" w:author="Martin Hrbac" w:date="2019-09-11T20:56:00Z">
+          <w:rPrChange w:id="315" w:author="Martin Hrbac" w:date="2019-09-11T20:56:00Z">
+            <w:rPr/>
+          </w:rPrChange>
+        </w:rPr>
+      </w:pPr>
+      <w:r>
+        <w:rPr>
+          <w:rFonts w:asciiTheme="minorHAnsi" w:hAnsiTheme="minorHAnsi" w:cstheme="minorHAnsi"/>
+          <w:rPrChange w:id="316" w:author="Martin Hrbac" w:date="2019-09-11T20:56:00Z">
             <w:rPr/>
           </w:rPrChange>
         </w:rPr>
@@ -3353,9 +3489,9 @@
       </w:r>
     </w:p>
     <w:sectPr>
-      <w:footerReference w:type="even" r:id="rId7"/>
-      <w:footerReference w:type="default" r:id="rId8"/>
-      <w:footerReference w:type="first" r:id="rId9"/>
+      <w:footerReference w:type="even" r:id="rId8"/>
+      <w:footerReference w:type="default" r:id="rId9"/>
+      <w:footerReference w:type="first" r:id="rId10"/>
       <w:pgSz w:w="12240" w:h="15840"/>
       <w:pgMar w:top="1441" w:right="1434" w:bottom="2487" w:left="1441" w:header="720" w:footer="956" w:gutter="0"/>
       <w:cols w:space="720"/>
@@ -3443,14 +3579,27 @@
     <w:r>
       <w:t xml:space="preserve"> of </w:t>
     </w:r>
-    <w:fldSimple w:instr=" NUMPAGES   \* MERGEFORMAT ">
-      <w:r>
-        <w:rPr>
-          <w:b/>
-        </w:rPr>
-        <w:t>6</w:t>
-      </w:r>
-    </w:fldSimple>
+    <w:r>
+      <w:fldChar w:fldCharType="begin"/>
+    </w:r>
+    <w:r>
+      <w:instrText xml:space="preserve"> NUMPAGES   \* MERGEFORMAT </w:instrText>
+    </w:r>
+    <w:r>
+      <w:fldChar w:fldCharType="separate"/>
+    </w:r>
+    <w:r>
+      <w:rPr>
+        <w:b/>
+      </w:rPr>
+      <w:t>6</w:t>
+    </w:r>
+    <w:r>
+      <w:rPr>
+        <w:b/>
+      </w:rPr>
+      <w:fldChar w:fldCharType="end"/>
+    </w:r>
     <w:r>
       <w:t xml:space="preserve"> </w:t>
     </w:r>
@@ -3521,14 +3670,27 @@
     <w:r>
       <w:t xml:space="preserve"> of </w:t>
     </w:r>
-    <w:fldSimple w:instr=" NUMPAGES   \* MERGEFORMAT ">
-      <w:r>
-        <w:rPr>
-          <w:b/>
-        </w:rPr>
-        <w:t>6</w:t>
-      </w:r>
-    </w:fldSimple>
+    <w:r>
+      <w:fldChar w:fldCharType="begin"/>
+    </w:r>
+    <w:r>
+      <w:instrText xml:space="preserve"> NUMPAGES   \* MERGEFORMAT </w:instrText>
+    </w:r>
+    <w:r>
+      <w:fldChar w:fldCharType="separate"/>
+    </w:r>
+    <w:r>
+      <w:rPr>
+        <w:b/>
+      </w:rPr>
+      <w:t>6</w:t>
+    </w:r>
+    <w:r>
+      <w:rPr>
+        <w:b/>
+      </w:rPr>
+      <w:fldChar w:fldCharType="end"/>
+    </w:r>
     <w:r>
       <w:t xml:space="preserve"> </w:t>
     </w:r>
@@ -3599,14 +3761,27 @@
     <w:r>
       <w:t xml:space="preserve"> of </w:t>
     </w:r>
-    <w:fldSimple w:instr=" NUMPAGES   \* MERGEFORMAT ">
-      <w:r>
-        <w:rPr>
-          <w:b/>
-        </w:rPr>
-        <w:t>6</w:t>
-      </w:r>
-    </w:fldSimple>
+    <w:r>
+      <w:fldChar w:fldCharType="begin"/>
+    </w:r>
+    <w:r>
+      <w:instrText xml:space="preserve"> NUMPAGES   \* MERGEFORMAT </w:instrText>
+    </w:r>
+    <w:r>
+      <w:fldChar w:fldCharType="separate"/>
+    </w:r>
+    <w:r>
+      <w:rPr>
+        <w:b/>
+      </w:rPr>
+      <w:t>6</w:t>
+    </w:r>
+    <w:r>
+      <w:rPr>
+        <w:b/>
+      </w:rPr>
+      <w:fldChar w:fldCharType="end"/>
+    </w:r>
     <w:r>
       <w:t xml:space="preserve"> </w:t>
     </w:r>

</xml_diff>

<commit_message>
cleaned up doc layout
</commit_message>
<xml_diff>
--- a/Documents/ETL_Project_FinalReport.docx
+++ b/Documents/ETL_Project_FinalReport.docx
@@ -1478,21 +1478,7 @@
         <w:rPr>
           <w:rFonts w:asciiTheme="minorHAnsi" w:hAnsiTheme="minorHAnsi" w:cstheme="minorHAnsi"/>
         </w:rPr>
-        <w:t xml:space="preserve"> on the state’s locations, inflation multipliers </w:t>
-      </w:r>
-      <w:proofErr w:type="gramStart"/>
-      <w:r>
-        <w:rPr>
-          <w:rFonts w:asciiTheme="minorHAnsi" w:hAnsiTheme="minorHAnsi" w:cstheme="minorHAnsi"/>
-        </w:rPr>
-        <w:t>have to</w:t>
-      </w:r>
-      <w:proofErr w:type="gramEnd"/>
-      <w:r>
-        <w:rPr>
-          <w:rFonts w:asciiTheme="minorHAnsi" w:hAnsiTheme="minorHAnsi" w:cstheme="minorHAnsi"/>
-        </w:rPr>
-        <w:t xml:space="preserve"> be utilized to transform the historical data to estimated current data as well as retrograde data to coincide with prior years. These inflation multipliers for predictive analysis are out of scope for the project deliverable.  Additionally, </w:t>
+        <w:t xml:space="preserve"> on the state’s locations, inflation multipliers have to be utilized to transform the historical data to estimated current data as well as retrograde data to coincide with prior years. These inflation multipliers for predictive analysis are out of scope for the project deliverable.  Additionally, </w:t>
       </w:r>
       <w:r>
         <w:rPr>
@@ -2109,145 +2095,48 @@
         <w:t xml:space="preserve">This table provides information about the data. </w:t>
       </w:r>
     </w:p>
-    <w:p>
-      <w:pPr>
-        <w:ind w:left="0" w:firstLine="0"/>
-      </w:pPr>
-    </w:p>
     <w:tbl>
       <w:tblPr>
         <w:tblStyle w:val="TableGrid0"/>
         <w:tblW w:w="0" w:type="auto"/>
-        <w:tblInd w:w="10" w:type="dxa"/>
-        <w:tblLayout w:type="fixed"/>
         <w:tblLook w:val="04A0" w:firstRow="1" w:lastRow="0" w:firstColumn="1" w:lastColumn="0" w:noHBand="0" w:noVBand="1"/>
       </w:tblPr>
       <w:tblGrid>
-        <w:gridCol w:w="1335"/>
-        <w:gridCol w:w="1350"/>
-        <w:gridCol w:w="990"/>
-        <w:gridCol w:w="1260"/>
-        <w:gridCol w:w="1440"/>
-        <w:gridCol w:w="1620"/>
-        <w:gridCol w:w="1350"/>
+        <w:gridCol w:w="1189"/>
+        <w:gridCol w:w="8166"/>
       </w:tblGrid>
       <w:tr>
-        <w:trPr>
-          <w:trHeight w:val="536"/>
-        </w:trPr>
         <w:tc>
           <w:tcPr>
-            <w:tcW w:w="1335" w:type="dxa"/>
-            <w:shd w:val="clear" w:color="auto" w:fill="D9D9D9" w:themeFill="background1" w:themeFillShade="D9"/>
+            <w:tcW w:w="1189" w:type="dxa"/>
           </w:tcPr>
           <w:p>
             <w:pPr>
               <w:ind w:left="0" w:firstLine="0"/>
-              <w:jc w:val="center"/>
             </w:pPr>
             <w:r>
-              <w:t>Data Source</w:t>
+              <w:t>Data</w:t>
             </w:r>
           </w:p>
         </w:tc>
         <w:tc>
           <w:tcPr>
-            <w:tcW w:w="1350" w:type="dxa"/>
-            <w:shd w:val="clear" w:color="auto" w:fill="D9D9D9" w:themeFill="background1" w:themeFillShade="D9"/>
+            <w:tcW w:w="8166" w:type="dxa"/>
           </w:tcPr>
           <w:p>
             <w:pPr>
               <w:ind w:left="0" w:firstLine="0"/>
-              <w:jc w:val="center"/>
             </w:pPr>
             <w:r>
-              <w:t>URL</w:t>
-            </w:r>
-          </w:p>
-        </w:tc>
-        <w:tc>
-          <w:tcPr>
-            <w:tcW w:w="990" w:type="dxa"/>
-            <w:shd w:val="clear" w:color="auto" w:fill="D9D9D9" w:themeFill="background1" w:themeFillShade="D9"/>
-          </w:tcPr>
-          <w:p>
-            <w:pPr>
-              <w:ind w:left="0" w:firstLine="0"/>
-              <w:jc w:val="center"/>
-            </w:pPr>
-            <w:r>
-              <w:t>Format</w:t>
-            </w:r>
-          </w:p>
-        </w:tc>
-        <w:tc>
-          <w:tcPr>
-            <w:tcW w:w="1260" w:type="dxa"/>
-            <w:shd w:val="clear" w:color="auto" w:fill="D9D9D9" w:themeFill="background1" w:themeFillShade="D9"/>
-          </w:tcPr>
-          <w:p>
-            <w:pPr>
-              <w:ind w:left="0" w:firstLine="0"/>
-              <w:jc w:val="center"/>
-            </w:pPr>
-            <w:r>
-              <w:t>Dimensions</w:t>
-            </w:r>
-          </w:p>
-        </w:tc>
-        <w:tc>
-          <w:tcPr>
-            <w:tcW w:w="1440" w:type="dxa"/>
-            <w:shd w:val="clear" w:color="auto" w:fill="D9D9D9" w:themeFill="background1" w:themeFillShade="D9"/>
-          </w:tcPr>
-          <w:p>
-            <w:pPr>
-              <w:ind w:left="0" w:firstLine="0"/>
-              <w:jc w:val="center"/>
-            </w:pPr>
-            <w:r>
-              <w:t>Data Updates</w:t>
-            </w:r>
-          </w:p>
-        </w:tc>
-        <w:tc>
-          <w:tcPr>
-            <w:tcW w:w="1620" w:type="dxa"/>
-            <w:shd w:val="clear" w:color="auto" w:fill="D9D9D9" w:themeFill="background1" w:themeFillShade="D9"/>
-          </w:tcPr>
-          <w:p>
-            <w:pPr>
-              <w:ind w:left="0" w:firstLine="0"/>
-              <w:jc w:val="center"/>
-            </w:pPr>
-            <w:r>
-              <w:t>Data Loads</w:t>
-            </w:r>
-          </w:p>
-        </w:tc>
-        <w:tc>
-          <w:tcPr>
-            <w:tcW w:w="1350" w:type="dxa"/>
-            <w:shd w:val="clear" w:color="auto" w:fill="D9D9D9" w:themeFill="background1" w:themeFillShade="D9"/>
-          </w:tcPr>
-          <w:p>
-            <w:pPr>
-              <w:ind w:left="0" w:firstLine="0"/>
-              <w:jc w:val="center"/>
-            </w:pPr>
-            <w:r>
-              <w:t>Permissions</w:t>
+              <w:t>Details</w:t>
             </w:r>
           </w:p>
         </w:tc>
       </w:tr>
       <w:tr>
-        <w:trPr>
-          <w:trHeight w:val="548"/>
-        </w:trPr>
         <w:tc>
           <w:tcPr>
-            <w:tcW w:w="1335" w:type="dxa"/>
+            <w:tcW w:w="1189" w:type="dxa"/>
           </w:tcPr>
           <w:p>
             <w:pPr>
@@ -2260,12 +2149,15 @@
         </w:tc>
         <w:tc>
           <w:tcPr>
-            <w:tcW w:w="1350" w:type="dxa"/>
+            <w:tcW w:w="8166" w:type="dxa"/>
           </w:tcPr>
           <w:p>
             <w:pPr>
               <w:ind w:left="0" w:firstLine="0"/>
             </w:pPr>
+            <w:r>
+              <w:t xml:space="preserve">Url: </w:t>
+            </w:r>
             <w:hyperlink r:id="rId7" w:history="1">
               <w:r>
                 <w:rPr>
@@ -2274,78 +2166,61 @@
                 <w:t>https://www.nrcs.usda.gov/wps/portal/nrcs/detail/?cid=nrcs143_013696</w:t>
               </w:r>
             </w:hyperlink>
-          </w:p>
-        </w:tc>
-        <w:tc>
-          <w:tcPr>
-            <w:tcW w:w="990" w:type="dxa"/>
-          </w:tcPr>
-          <w:p>
-            <w:pPr>
-              <w:ind w:left="0" w:firstLine="0"/>
-            </w:pPr>
             <w:r>
-              <w:t>MS Excel</w:t>
+              <w:br/>
             </w:r>
-          </w:p>
-        </w:tc>
-        <w:tc>
-          <w:tcPr>
-            <w:tcW w:w="1260" w:type="dxa"/>
-          </w:tcPr>
-          <w:p>
-            <w:pPr>
-              <w:ind w:left="0" w:firstLine="0"/>
-            </w:pPr>
             <w:r>
-              <w:t>Two</w:t>
+              <w:rPr>
+                <w:rStyle w:val="Hyperlink"/>
+                <w:color w:val="000000"/>
+                <w:u w:val="none"/>
+              </w:rPr>
+              <w:t>Format: MS Excel</w:t>
             </w:r>
-          </w:p>
-        </w:tc>
-        <w:tc>
-          <w:tcPr>
-            <w:tcW w:w="1440" w:type="dxa"/>
-          </w:tcPr>
-          <w:p>
-            <w:pPr>
-              <w:ind w:left="0" w:firstLine="0"/>
-            </w:pPr>
             <w:r>
-              <w:t>Static</w:t>
+              <w:rPr>
+                <w:rStyle w:val="Hyperlink"/>
+                <w:color w:val="000000"/>
+                <w:u w:val="none"/>
+              </w:rPr>
+              <w:br/>
             </w:r>
-          </w:p>
-        </w:tc>
-        <w:tc>
-          <w:tcPr>
-            <w:tcW w:w="1620" w:type="dxa"/>
-          </w:tcPr>
-          <w:p>
-            <w:pPr>
-              <w:ind w:left="0" w:firstLine="0"/>
-            </w:pPr>
             <w:r>
-              <w:t>Once</w:t>
+              <w:rPr>
+                <w:rStyle w:val="Hyperlink"/>
+                <w:color w:val="auto"/>
+                <w:u w:val="none"/>
+              </w:rPr>
+              <w:t>Dimensions: 2</w:t>
             </w:r>
-          </w:p>
-        </w:tc>
-        <w:tc>
-          <w:tcPr>
-            <w:tcW w:w="1350" w:type="dxa"/>
-          </w:tcPr>
-          <w:p>
-            <w:pPr>
-              <w:ind w:left="0" w:firstLine="0"/>
-            </w:pPr>
+            <w:r>
+              <w:rPr>
+                <w:rStyle w:val="Hyperlink"/>
+                <w:color w:val="auto"/>
+                <w:u w:val="none"/>
+              </w:rPr>
+              <w:br/>
+            </w:r>
+            <w:r>
+              <w:rPr>
+                <w:color w:val="auto"/>
+              </w:rPr>
+              <w:t>D</w:t>
+            </w:r>
+            <w:r>
+              <w:t>ata Updates, Load: Static, Once</w:t>
+            </w:r>
+            <w:r>
+              <w:br/>
+              <w:t>Permissions: n/a</w:t>
+            </w:r>
           </w:p>
         </w:tc>
       </w:tr>
       <w:tr>
-        <w:trPr>
-          <w:trHeight w:val="536"/>
-        </w:trPr>
         <w:tc>
           <w:tcPr>
-            <w:tcW w:w="1335" w:type="dxa"/>
+            <w:tcW w:w="1189" w:type="dxa"/>
           </w:tcPr>
           <w:p>
             <w:pPr>
@@ -2358,13 +2233,16 @@
         </w:tc>
         <w:tc>
           <w:tcPr>
-            <w:tcW w:w="1350" w:type="dxa"/>
+            <w:tcW w:w="8166" w:type="dxa"/>
           </w:tcPr>
           <w:p>
             <w:pPr>
               <w:ind w:left="0" w:firstLine="0"/>
             </w:pPr>
-            <w:hyperlink r:id="rId8" w:tgtFrame="_blank" w:history="1">
+            <w:r>
+              <w:t xml:space="preserve">Url: </w:t>
+            </w:r>
+            <w:hyperlink r:id="rId8" w:history="1">
               <w:r>
                 <w:rPr>
                   <w:rStyle w:val="Hyperlink"/>
@@ -2373,78 +2251,82 @@
                 <w:t>https://www.census.gov/newsroom/press-kits/2018/pop-estimates-national-state.html</w:t>
               </w:r>
             </w:hyperlink>
-          </w:p>
-        </w:tc>
-        <w:tc>
-          <w:tcPr>
-            <w:tcW w:w="990" w:type="dxa"/>
-          </w:tcPr>
-          <w:p>
-            <w:pPr>
-              <w:ind w:left="0" w:firstLine="0"/>
-            </w:pPr>
             <w:r>
+              <w:rPr>
+                <w:shd w:val="clear" w:color="auto" w:fill="F8F8F8"/>
+              </w:rPr>
+              <w:br/>
+              <w:t xml:space="preserve">Format: </w:t>
+            </w:r>
+            <w:r>
+              <w:rPr>
+                <w:rStyle w:val="Hyperlink"/>
+                <w:color w:val="000000"/>
+                <w:u w:val="none"/>
+              </w:rPr>
               <w:t>MS Excel</w:t>
             </w:r>
-          </w:p>
-        </w:tc>
-        <w:tc>
-          <w:tcPr>
-            <w:tcW w:w="1260" w:type="dxa"/>
-          </w:tcPr>
-          <w:p>
-            <w:pPr>
-              <w:ind w:left="0" w:firstLine="0"/>
-            </w:pPr>
             <w:r>
-              <w:t>Three</w:t>
+              <w:rPr>
+                <w:rStyle w:val="Hyperlink"/>
+                <w:color w:val="000000"/>
+                <w:u w:val="none"/>
+              </w:rPr>
+              <w:br/>
             </w:r>
-          </w:p>
-        </w:tc>
-        <w:tc>
-          <w:tcPr>
-            <w:tcW w:w="1440" w:type="dxa"/>
-          </w:tcPr>
-          <w:p>
-            <w:pPr>
-              <w:ind w:left="0" w:firstLine="0"/>
-            </w:pPr>
+            <w:r>
+              <w:rPr>
+                <w:rStyle w:val="Hyperlink"/>
+                <w:color w:val="auto"/>
+                <w:u w:val="none"/>
+              </w:rPr>
+              <w:t xml:space="preserve">Dimensions: </w:t>
+            </w:r>
+            <w:r>
+              <w:rPr>
+                <w:rStyle w:val="Hyperlink"/>
+                <w:color w:val="auto"/>
+                <w:u w:val="none"/>
+              </w:rPr>
+              <w:t>3</w:t>
+            </w:r>
+            <w:r>
+              <w:rPr>
+                <w:rStyle w:val="Hyperlink"/>
+                <w:color w:val="auto"/>
+                <w:u w:val="none"/>
+              </w:rPr>
+              <w:br/>
+            </w:r>
+            <w:r>
+              <w:rPr>
+                <w:color w:val="auto"/>
+              </w:rPr>
+              <w:t>D</w:t>
+            </w:r>
+            <w:r>
+              <w:t xml:space="preserve">ata Updates, Load: </w:t>
+            </w:r>
             <w:r>
               <w:t>Annually</w:t>
             </w:r>
-          </w:p>
-        </w:tc>
-        <w:tc>
-          <w:tcPr>
-            <w:tcW w:w="1620" w:type="dxa"/>
-          </w:tcPr>
-          <w:p>
-            <w:pPr>
-              <w:ind w:left="0" w:firstLine="0"/>
-            </w:pPr>
             <w:r>
-              <w:t xml:space="preserve">Availability of New Data </w:t>
+              <w:t xml:space="preserve">, </w:t>
             </w:r>
-          </w:p>
-        </w:tc>
-        <w:tc>
-          <w:tcPr>
-            <w:tcW w:w="1350" w:type="dxa"/>
-          </w:tcPr>
-          <w:p>
-            <w:pPr>
-              <w:ind w:left="0" w:firstLine="0"/>
-            </w:pPr>
+            <w:r>
+              <w:t>Availability of New Data</w:t>
+            </w:r>
+            <w:r>
+              <w:br/>
+              <w:t>Permissions: n/a</w:t>
+            </w:r>
           </w:p>
         </w:tc>
       </w:tr>
       <w:tr>
-        <w:trPr>
-          <w:trHeight w:val="548"/>
-        </w:trPr>
         <w:tc>
           <w:tcPr>
-            <w:tcW w:w="1335" w:type="dxa"/>
+            <w:tcW w:w="1189" w:type="dxa"/>
           </w:tcPr>
           <w:p>
             <w:pPr>
@@ -2457,12 +2339,15 @@
         </w:tc>
         <w:tc>
           <w:tcPr>
-            <w:tcW w:w="1350" w:type="dxa"/>
+            <w:tcW w:w="8166" w:type="dxa"/>
           </w:tcPr>
           <w:p>
             <w:pPr>
               <w:ind w:left="0" w:firstLine="0"/>
             </w:pPr>
+            <w:r>
+              <w:t xml:space="preserve">Url: </w:t>
+            </w:r>
             <w:hyperlink r:id="rId9" w:history="1">
               <w:r>
                 <w:rPr>
@@ -2471,97 +2356,94 @@
                 <w:t>https://www.bea.gov/data/consumer-spending/state</w:t>
               </w:r>
             </w:hyperlink>
+            <w:r>
+              <w:rPr>
+                <w:shd w:val="clear" w:color="auto" w:fill="F8F8F8"/>
+              </w:rPr>
+              <w:br/>
+              <w:t xml:space="preserve">Format: </w:t>
+            </w:r>
+            <w:r>
+              <w:rPr>
+                <w:rStyle w:val="Hyperlink"/>
+                <w:color w:val="000000"/>
+                <w:u w:val="none"/>
+              </w:rPr>
+              <w:t>MS Excel</w:t>
+            </w:r>
+            <w:r>
+              <w:rPr>
+                <w:rStyle w:val="Hyperlink"/>
+                <w:color w:val="000000"/>
+                <w:u w:val="none"/>
+              </w:rPr>
+              <w:br/>
+            </w:r>
+            <w:r>
+              <w:rPr>
+                <w:rStyle w:val="Hyperlink"/>
+                <w:color w:val="auto"/>
+                <w:u w:val="none"/>
+              </w:rPr>
+              <w:t xml:space="preserve">Dimensions: </w:t>
+            </w:r>
+            <w:r>
+              <w:rPr>
+                <w:rStyle w:val="Hyperlink"/>
+                <w:color w:val="auto"/>
+                <w:u w:val="none"/>
+              </w:rPr>
+              <w:t>5</w:t>
+            </w:r>
+            <w:r>
+              <w:rPr>
+                <w:rStyle w:val="Hyperlink"/>
+                <w:color w:val="auto"/>
+                <w:u w:val="none"/>
+              </w:rPr>
+              <w:br/>
+            </w:r>
+            <w:r>
+              <w:rPr>
+                <w:color w:val="auto"/>
+              </w:rPr>
+              <w:t>D</w:t>
+            </w:r>
+            <w:r>
+              <w:t>ata Updates, Load: Annually, Availability of New Data</w:t>
+            </w:r>
+            <w:r>
+              <w:br/>
+              <w:t>Permissions: n/a</w:t>
+            </w:r>
           </w:p>
         </w:tc>
+      </w:tr>
+      <w:tr>
         <w:tc>
           <w:tcPr>
-            <w:tcW w:w="990" w:type="dxa"/>
+            <w:tcW w:w="1189" w:type="dxa"/>
           </w:tcPr>
           <w:p>
             <w:pPr>
               <w:ind w:left="0" w:firstLine="0"/>
             </w:pPr>
             <w:r>
-              <w:t>MS Excel</w:t>
+              <w:t>Yelp</w:t>
             </w:r>
           </w:p>
         </w:tc>
         <w:tc>
           <w:tcPr>
-            <w:tcW w:w="1260" w:type="dxa"/>
+            <w:tcW w:w="8166" w:type="dxa"/>
           </w:tcPr>
           <w:p>
             <w:pPr>
               <w:ind w:left="0" w:firstLine="0"/>
             </w:pPr>
             <w:r>
-              <w:t>Five</w:t>
+              <w:t xml:space="preserve">Url: </w:t>
             </w:r>
-          </w:p>
-        </w:tc>
-        <w:tc>
-          <w:tcPr>
-            <w:tcW w:w="1440" w:type="dxa"/>
-          </w:tcPr>
-          <w:p>
-            <w:pPr>
-              <w:ind w:left="0" w:firstLine="0"/>
-            </w:pPr>
-            <w:r>
-              <w:t>Annually</w:t>
-            </w:r>
-          </w:p>
-        </w:tc>
-        <w:tc>
-          <w:tcPr>
-            <w:tcW w:w="1620" w:type="dxa"/>
-          </w:tcPr>
-          <w:p>
-            <w:pPr>
-              <w:ind w:left="0" w:firstLine="0"/>
-            </w:pPr>
-            <w:r>
-              <w:t>Availability of New Data</w:t>
-            </w:r>
-          </w:p>
-        </w:tc>
-        <w:tc>
-          <w:tcPr>
-            <w:tcW w:w="1350" w:type="dxa"/>
-          </w:tcPr>
-          <w:p>
-            <w:pPr>
-              <w:ind w:left="0" w:firstLine="0"/>
-            </w:pPr>
-          </w:p>
-        </w:tc>
-      </w:tr>
-      <w:tr>
-        <w:trPr>
-          <w:trHeight w:val="853"/>
-        </w:trPr>
-        <w:tc>
-          <w:tcPr>
-            <w:tcW w:w="1335" w:type="dxa"/>
-          </w:tcPr>
-          <w:p>
-            <w:pPr>
-              <w:ind w:left="0" w:firstLine="0"/>
-            </w:pPr>
-            <w:r>
-              <w:lastRenderedPageBreak/>
-              <w:t>Yelp</w:t>
-            </w:r>
-          </w:p>
-        </w:tc>
-        <w:tc>
-          <w:tcPr>
-            <w:tcW w:w="1350" w:type="dxa"/>
-          </w:tcPr>
-          <w:p>
-            <w:pPr>
-              <w:ind w:left="0" w:firstLine="0"/>
-            </w:pPr>
             <w:hyperlink r:id="rId10" w:history="1">
               <w:r>
                 <w:rPr>
@@ -2570,112 +2452,87 @@
                 <w:t>https://www.yelp.com/developers</w:t>
               </w:r>
             </w:hyperlink>
-          </w:p>
-        </w:tc>
-        <w:tc>
-          <w:tcPr>
-            <w:tcW w:w="990" w:type="dxa"/>
-          </w:tcPr>
-          <w:p>
-            <w:pPr>
-              <w:ind w:left="0" w:firstLine="0"/>
-            </w:pPr>
+            <w:r>
+              <w:rPr>
+                <w:shd w:val="clear" w:color="auto" w:fill="F8F8F8"/>
+              </w:rPr>
+              <w:br/>
+              <w:t xml:space="preserve">Format: </w:t>
+            </w:r>
             <w:r>
               <w:t>JSON</w:t>
             </w:r>
-          </w:p>
-        </w:tc>
-        <w:tc>
-          <w:tcPr>
-            <w:tcW w:w="1260" w:type="dxa"/>
-          </w:tcPr>
-          <w:p>
-            <w:pPr>
-              <w:ind w:left="0" w:firstLine="0"/>
-            </w:pPr>
-            <w:r>
-              <w:t>Nine</w:t>
-            </w:r>
-          </w:p>
-        </w:tc>
-        <w:tc>
-          <w:tcPr>
-            <w:tcW w:w="1440" w:type="dxa"/>
-          </w:tcPr>
-          <w:p>
-            <w:pPr>
-              <w:ind w:left="0" w:firstLine="0"/>
-            </w:pPr>
-            <w:r>
-              <w:t>Daily</w:t>
-            </w:r>
-            <w:r>
-              <w:t xml:space="preserve"> to API Restriction Maximum</w:t>
-            </w:r>
-          </w:p>
-        </w:tc>
-        <w:tc>
-          <w:tcPr>
-            <w:tcW w:w="1620" w:type="dxa"/>
-          </w:tcPr>
-          <w:p>
-            <w:pPr>
-              <w:ind w:left="0" w:firstLine="0"/>
-            </w:pPr>
-            <w:r>
-              <w:t xml:space="preserve">Minimum </w:t>
-            </w:r>
-            <w:proofErr w:type="gramStart"/>
-            <w:r>
-              <w:t>For</w:t>
-            </w:r>
-            <w:proofErr w:type="gramEnd"/>
-            <w:r>
-              <w:t xml:space="preserve"> Each Analysis</w:t>
-            </w:r>
-          </w:p>
-        </w:tc>
-        <w:tc>
-          <w:tcPr>
-            <w:tcW w:w="1350" w:type="dxa"/>
-          </w:tcPr>
-          <w:p>
-            <w:pPr>
-              <w:ind w:left="0" w:firstLine="0"/>
-            </w:pPr>
+            <w:bookmarkStart w:id="0" w:name="_GoBack"/>
+            <w:bookmarkEnd w:id="0"/>
             <w:r>
               <w:rPr>
-                <w:color w:val="auto"/>
-                <w:shd w:val="clear" w:color="auto" w:fill="FFFFFF"/>
+                <w:rStyle w:val="Hyperlink"/>
+                <w:color w:val="000000"/>
+                <w:u w:val="none"/>
               </w:rPr>
-              <w:t>5,000 </w:t>
+              <w:br/>
             </w:r>
             <w:r>
               <w:rPr>
-                <w:rStyle w:val="Emphasis"/>
-                <w:i w:val="0"/>
-                <w:iCs w:val="0"/>
+                <w:rStyle w:val="Hyperlink"/>
                 <w:color w:val="auto"/>
-                <w:shd w:val="clear" w:color="auto" w:fill="FFFFFF"/>
+                <w:u w:val="none"/>
               </w:rPr>
-              <w:t>API calls</w:t>
+              <w:t xml:space="preserve">Dimensions: </w:t>
+            </w:r>
+            <w:r>
+              <w:rPr>
+                <w:rStyle w:val="Hyperlink"/>
+                <w:color w:val="auto"/>
+                <w:u w:val="none"/>
+              </w:rPr>
+              <w:t>9</w:t>
+            </w:r>
+            <w:r>
+              <w:rPr>
+                <w:rStyle w:val="Hyperlink"/>
+                <w:color w:val="auto"/>
+                <w:u w:val="none"/>
+              </w:rPr>
+              <w:br/>
             </w:r>
             <w:r>
               <w:rPr>
                 <w:color w:val="auto"/>
-                <w:shd w:val="clear" w:color="auto" w:fill="FFFFFF"/>
               </w:rPr>
-              <w:t> per 24 hours, resetting every midnight UTC</w:t>
+              <w:t>D</w:t>
             </w:r>
+            <w:r>
+              <w:t>ata Updates, Load: Daily to API Restriction Maximum, Minimum For Each Analysis</w:t>
+            </w:r>
+            <w:r>
+              <w:br/>
+              <w:t xml:space="preserve">Permissions: </w:t>
+            </w:r>
+            <w:r>
+              <w:t xml:space="preserve">see </w:t>
+            </w:r>
+            <w:hyperlink r:id="rId11" w:history="1">
+              <w:r>
+                <w:rPr>
+                  <w:rStyle w:val="Hyperlink"/>
+                </w:rPr>
+                <w:t xml:space="preserve">Yelp </w:t>
+              </w:r>
+              <w:r>
+                <w:rPr>
+                  <w:rStyle w:val="Hyperlink"/>
+                </w:rPr>
+                <w:t>documentation</w:t>
+              </w:r>
+            </w:hyperlink>
           </w:p>
         </w:tc>
       </w:tr>
     </w:tbl>
-    <w:p/>
-    <w:p>
-      <w:pPr>
-        <w:pStyle w:val="ListParagraph"/>
-        <w:ind w:firstLine="0"/>
+    <w:p>
+      <w:pPr>
+        <w:ind w:left="0" w:firstLine="0"/>
       </w:pPr>
     </w:p>
     <w:p>
@@ -2690,6 +2547,7 @@
         <w:rPr>
           <w:rFonts w:asciiTheme="minorHAnsi" w:hAnsiTheme="minorHAnsi" w:cstheme="minorHAnsi"/>
         </w:rPr>
+        <w:lastRenderedPageBreak/>
         <w:t>2.4</w:t>
       </w:r>
       <w:r>
@@ -3151,7 +3009,6 @@
         <w:rPr>
           <w:rFonts w:asciiTheme="minorHAnsi" w:hAnsiTheme="minorHAnsi" w:cstheme="minorHAnsi"/>
         </w:rPr>
-        <w:lastRenderedPageBreak/>
         <w:t>2.4</w:t>
       </w:r>
       <w:r>
@@ -3338,6 +3195,7 @@
         <w:rPr>
           <w:rFonts w:asciiTheme="minorHAnsi" w:hAnsiTheme="minorHAnsi" w:cstheme="minorHAnsi"/>
         </w:rPr>
+        <w:lastRenderedPageBreak/>
         <w:t>2.5</w:t>
       </w:r>
       <w:r>
@@ -3621,7 +3479,7 @@
                     </pic:cNvPicPr>
                   </pic:nvPicPr>
                   <pic:blipFill>
-                    <a:blip r:embed="rId11">
+                    <a:blip r:embed="rId12">
                       <a:extLst>
                         <a:ext uri="{28A0092B-C50C-407E-A947-70E740481C1C}">
                           <a14:useLocalDpi xmlns:a14="http://schemas.microsoft.com/office/drawing/2010/main" val="0"/>
@@ -3826,7 +3684,7 @@
                     <pic:cNvPicPr/>
                   </pic:nvPicPr>
                   <pic:blipFill>
-                    <a:blip r:embed="rId12"/>
+                    <a:blip r:embed="rId13"/>
                     <a:stretch>
                       <a:fillRect/>
                     </a:stretch>
@@ -3907,7 +3765,7 @@
                     </pic:cNvPicPr>
                   </pic:nvPicPr>
                   <pic:blipFill>
-                    <a:blip r:embed="rId13">
+                    <a:blip r:embed="rId14">
                       <a:extLst>
                         <a:ext uri="{28A0092B-C50C-407E-A947-70E740481C1C}">
                           <a14:useLocalDpi xmlns:a14="http://schemas.microsoft.com/office/drawing/2010/main" val="0"/>
@@ -5043,7 +4901,7 @@
                     </pic:cNvPicPr>
                   </pic:nvPicPr>
                   <pic:blipFill>
-                    <a:blip r:embed="rId14">
+                    <a:blip r:embed="rId15">
                       <a:extLst>
                         <a:ext uri="{28A0092B-C50C-407E-A947-70E740481C1C}">
                           <a14:useLocalDpi xmlns:a14="http://schemas.microsoft.com/office/drawing/2010/main" val="0"/>
@@ -5188,7 +5046,7 @@
                     </pic:cNvPicPr>
                   </pic:nvPicPr>
                   <pic:blipFill>
-                    <a:blip r:embed="rId15">
+                    <a:blip r:embed="rId16">
                       <a:extLst>
                         <a:ext uri="{28A0092B-C50C-407E-A947-70E740481C1C}">
                           <a14:useLocalDpi xmlns:a14="http://schemas.microsoft.com/office/drawing/2010/main" val="0"/>
@@ -5320,7 +5178,7 @@
                     </pic:cNvPicPr>
                   </pic:nvPicPr>
                   <pic:blipFill>
-                    <a:blip r:embed="rId16">
+                    <a:blip r:embed="rId17">
                       <a:extLst>
                         <a:ext uri="{28A0092B-C50C-407E-A947-70E740481C1C}">
                           <a14:useLocalDpi xmlns:a14="http://schemas.microsoft.com/office/drawing/2010/main" val="0"/>
@@ -5501,7 +5359,7 @@
                     </pic:cNvPicPr>
                   </pic:nvPicPr>
                   <pic:blipFill>
-                    <a:blip r:embed="rId17">
+                    <a:blip r:embed="rId18">
                       <a:extLst>
                         <a:ext uri="{28A0092B-C50C-407E-A947-70E740481C1C}">
                           <a14:useLocalDpi xmlns:a14="http://schemas.microsoft.com/office/drawing/2010/main" val="0"/>
@@ -5703,7 +5561,7 @@
                     </pic:cNvPicPr>
                   </pic:nvPicPr>
                   <pic:blipFill>
-                    <a:blip r:embed="rId18">
+                    <a:blip r:embed="rId19">
                       <a:extLst>
                         <a:ext uri="{28A0092B-C50C-407E-A947-70E740481C1C}">
                           <a14:useLocalDpi xmlns:a14="http://schemas.microsoft.com/office/drawing/2010/main" val="0"/>
@@ -5896,7 +5754,7 @@
                     </pic:cNvPicPr>
                   </pic:nvPicPr>
                   <pic:blipFill>
-                    <a:blip r:embed="rId19">
+                    <a:blip r:embed="rId20">
                       <a:extLst>
                         <a:ext uri="{28A0092B-C50C-407E-A947-70E740481C1C}">
                           <a14:useLocalDpi xmlns:a14="http://schemas.microsoft.com/office/drawing/2010/main" val="0"/>
@@ -5994,7 +5852,7 @@
           <w:color w:val="00B050"/>
         </w:rPr>
       </w:pPr>
-      <w:hyperlink r:id="rId20" w:tgtFrame="_blank" w:history="1">
+      <w:hyperlink r:id="rId21" w:tgtFrame="_blank" w:history="1">
         <w:r>
           <w:rPr>
             <w:rStyle w:val="Hyperlink"/>
@@ -6029,7 +5887,7 @@
           <w:rFonts w:asciiTheme="minorHAnsi" w:hAnsiTheme="minorHAnsi" w:cstheme="minorHAnsi"/>
         </w:rPr>
       </w:pPr>
-      <w:hyperlink r:id="rId21" w:history="1">
+      <w:hyperlink r:id="rId22" w:history="1">
         <w:r>
           <w:rPr>
             <w:rStyle w:val="Hyperlink"/>
@@ -6041,13 +5899,11 @@
           <w:t>https://github.com/marsion0245/GTATL5Project2/blob/master/Code/CreateView.sql</w:t>
         </w:r>
       </w:hyperlink>
-      <w:bookmarkStart w:id="0" w:name="_GoBack"/>
-      <w:bookmarkEnd w:id="0"/>
     </w:p>
     <w:sectPr>
-      <w:footerReference w:type="even" r:id="rId22"/>
-      <w:footerReference w:type="default" r:id="rId23"/>
-      <w:footerReference w:type="first" r:id="rId24"/>
+      <w:footerReference w:type="even" r:id="rId23"/>
+      <w:footerReference w:type="default" r:id="rId24"/>
+      <w:footerReference w:type="first" r:id="rId25"/>
       <w:pgSz w:w="12240" w:h="15840"/>
       <w:pgMar w:top="1441" w:right="1434" w:bottom="2487" w:left="1441" w:header="720" w:footer="956" w:gutter="0"/>
       <w:cols w:space="720"/>
@@ -6135,27 +5991,14 @@
     <w:r>
       <w:t xml:space="preserve"> of </w:t>
     </w:r>
-    <w:r>
-      <w:fldChar w:fldCharType="begin"/>
-    </w:r>
-    <w:r>
-      <w:instrText xml:space="preserve"> NUMPAGES   \* MERGEFORMAT </w:instrText>
-    </w:r>
-    <w:r>
-      <w:fldChar w:fldCharType="separate"/>
-    </w:r>
-    <w:r>
-      <w:rPr>
-        <w:b/>
-      </w:rPr>
-      <w:t>6</w:t>
-    </w:r>
-    <w:r>
-      <w:rPr>
-        <w:b/>
-      </w:rPr>
-      <w:fldChar w:fldCharType="end"/>
-    </w:r>
+    <w:fldSimple w:instr=" NUMPAGES   \* MERGEFORMAT ">
+      <w:r>
+        <w:rPr>
+          <w:b/>
+        </w:rPr>
+        <w:t>6</w:t>
+      </w:r>
+    </w:fldSimple>
     <w:r>
       <w:t xml:space="preserve"> </w:t>
     </w:r>
@@ -6226,27 +6069,14 @@
     <w:r>
       <w:t xml:space="preserve"> of </w:t>
     </w:r>
-    <w:r>
-      <w:fldChar w:fldCharType="begin"/>
-    </w:r>
-    <w:r>
-      <w:instrText xml:space="preserve"> NUMPAGES   \* MERGEFORMAT </w:instrText>
-    </w:r>
-    <w:r>
-      <w:fldChar w:fldCharType="separate"/>
-    </w:r>
-    <w:r>
-      <w:rPr>
-        <w:b/>
-      </w:rPr>
-      <w:t>6</w:t>
-    </w:r>
-    <w:r>
-      <w:rPr>
-        <w:b/>
-      </w:rPr>
-      <w:fldChar w:fldCharType="end"/>
-    </w:r>
+    <w:fldSimple w:instr=" NUMPAGES   \* MERGEFORMAT ">
+      <w:r>
+        <w:rPr>
+          <w:b/>
+        </w:rPr>
+        <w:t>6</w:t>
+      </w:r>
+    </w:fldSimple>
     <w:r>
       <w:t xml:space="preserve"> </w:t>
     </w:r>
@@ -6317,27 +6147,14 @@
     <w:r>
       <w:t xml:space="preserve"> of </w:t>
     </w:r>
-    <w:r>
-      <w:fldChar w:fldCharType="begin"/>
-    </w:r>
-    <w:r>
-      <w:instrText xml:space="preserve"> NUMPAGES   \* MERGEFORMAT </w:instrText>
-    </w:r>
-    <w:r>
-      <w:fldChar w:fldCharType="separate"/>
-    </w:r>
-    <w:r>
-      <w:rPr>
-        <w:b/>
-      </w:rPr>
-      <w:t>6</w:t>
-    </w:r>
-    <w:r>
-      <w:rPr>
-        <w:b/>
-      </w:rPr>
-      <w:fldChar w:fldCharType="end"/>
-    </w:r>
+    <w:fldSimple w:instr=" NUMPAGES   \* MERGEFORMAT ">
+      <w:r>
+        <w:rPr>
+          <w:b/>
+        </w:rPr>
+        <w:t>6</w:t>
+      </w:r>
+    </w:fldSimple>
     <w:r>
       <w:t xml:space="preserve"> </w:t>
     </w:r>

</xml_diff>